<commit_message>
Enhance documentation and examples for feniX-ML
</commit_message>
<xml_diff>
--- a/ejemplos/test_aparato.docx
+++ b/ejemplos/test_aparato.docx
@@ -14,6 +14,7 @@
         </w:rPr>
         <w:t xml:space="preserve">@tragicomedia: tragicomedia </w:t>
       </w:r>
+      <w:proofErr w:type="gramStart"/>
       <w:r>
         <w:rPr>
           <w:i/>
@@ -26,8 +27,16 @@
         <w:rPr>
           <w:lang w:val="es-ES"/>
         </w:rPr>
-        <w:t xml:space="preserve"> : tragedia </w:t>
-      </w:r>
+        <w:t xml:space="preserve"> :</w:t>
+      </w:r>
+      <w:proofErr w:type="gramEnd"/>
+      <w:r>
+        <w:rPr>
+          <w:lang w:val="es-ES"/>
+        </w:rPr>
+        <w:t xml:space="preserve"> tragedia </w:t>
+      </w:r>
+      <w:proofErr w:type="spellStart"/>
       <w:r>
         <w:rPr>
           <w:i/>
@@ -36,6 +45,7 @@
         </w:rPr>
         <w:t>Men</w:t>
       </w:r>
+      <w:proofErr w:type="spellEnd"/>
     </w:p>
     <w:p>
       <w:pPr>
@@ -61,14 +71,31 @@
           <w:iCs/>
           <w:lang w:val="es-ES"/>
         </w:rPr>
-        <w:t xml:space="preserve"> A</w:t>
-      </w:r>
-      <w:r>
-        <w:rPr>
-          <w:lang w:val="es-ES"/>
-        </w:rPr>
-        <w:t xml:space="preserve"> : aseguraba </w:t>
-      </w:r>
+        <w:t xml:space="preserve"> </w:t>
+      </w:r>
+      <w:proofErr w:type="gramStart"/>
+      <w:r>
+        <w:rPr>
+          <w:i/>
+          <w:iCs/>
+          <w:lang w:val="es-ES"/>
+        </w:rPr>
+        <w:t>A</w:t>
+      </w:r>
+      <w:r>
+        <w:rPr>
+          <w:lang w:val="es-ES"/>
+        </w:rPr>
+        <w:t xml:space="preserve"> :</w:t>
+      </w:r>
+      <w:proofErr w:type="gramEnd"/>
+      <w:r>
+        <w:rPr>
+          <w:lang w:val="es-ES"/>
+        </w:rPr>
+        <w:t xml:space="preserve"> aseguraba </w:t>
+      </w:r>
+      <w:proofErr w:type="spellStart"/>
       <w:r>
         <w:rPr>
           <w:i/>
@@ -77,6 +104,7 @@
         </w:rPr>
         <w:t>Men</w:t>
       </w:r>
+      <w:proofErr w:type="spellEnd"/>
     </w:p>
     <w:p>
       <w:pPr>
@@ -102,6 +130,7 @@
         </w:rPr>
         <w:t xml:space="preserve">manifiesto </w:t>
       </w:r>
+      <w:proofErr w:type="gramStart"/>
       <w:r>
         <w:rPr>
           <w:i/>
@@ -114,8 +143,16 @@
         <w:rPr>
           <w:lang w:val="es-ES"/>
         </w:rPr>
-        <w:t xml:space="preserve"> : manifieste </w:t>
-      </w:r>
+        <w:t xml:space="preserve"> :</w:t>
+      </w:r>
+      <w:proofErr w:type="gramEnd"/>
+      <w:r>
+        <w:rPr>
+          <w:lang w:val="es-ES"/>
+        </w:rPr>
+        <w:t xml:space="preserve"> manifieste </w:t>
+      </w:r>
+      <w:proofErr w:type="spellStart"/>
       <w:r>
         <w:rPr>
           <w:i/>
@@ -124,6 +161,7 @@
         </w:rPr>
         <w:t>Men</w:t>
       </w:r>
+      <w:proofErr w:type="spellEnd"/>
     </w:p>
     <w:p>
       <w:pPr>
@@ -141,8 +179,23 @@
         <w:rPr>
           <w:lang w:val="es-ES"/>
         </w:rPr>
-        <w:t xml:space="preserve">14 su hija : tu hija </w:t>
-      </w:r>
+        <w:t xml:space="preserve">14 su </w:t>
+      </w:r>
+      <w:proofErr w:type="gramStart"/>
+      <w:r>
+        <w:rPr>
+          <w:lang w:val="es-ES"/>
+        </w:rPr>
+        <w:t>hija :</w:t>
+      </w:r>
+      <w:proofErr w:type="gramEnd"/>
+      <w:r>
+        <w:rPr>
+          <w:lang w:val="es-ES"/>
+        </w:rPr>
+        <w:t xml:space="preserve"> tu hija </w:t>
+      </w:r>
+      <w:proofErr w:type="gramStart"/>
       <w:r>
         <w:rPr>
           <w:i/>
@@ -155,8 +208,16 @@
         <w:rPr>
           <w:lang w:val="es-ES"/>
         </w:rPr>
-        <w:t xml:space="preserve"> : tu hijo </w:t>
-      </w:r>
+        <w:t xml:space="preserve"> :</w:t>
+      </w:r>
+      <w:proofErr w:type="gramEnd"/>
+      <w:r>
+        <w:rPr>
+          <w:lang w:val="es-ES"/>
+        </w:rPr>
+        <w:t xml:space="preserve"> tu hijo </w:t>
+      </w:r>
+      <w:proofErr w:type="spellStart"/>
       <w:r>
         <w:rPr>
           <w:i/>
@@ -165,6 +226,7 @@
         </w:rPr>
         <w:t>Men</w:t>
       </w:r>
+      <w:proofErr w:type="spellEnd"/>
     </w:p>
     <w:p>
       <w:pPr>
@@ -182,8 +244,24 @@
         <w:rPr>
           <w:lang w:val="es-ES"/>
         </w:rPr>
-        <w:t xml:space="preserve">49Per Feniso </w:t>
-      </w:r>
+        <w:t xml:space="preserve">49Per </w:t>
+      </w:r>
+      <w:proofErr w:type="spellStart"/>
+      <w:r>
+        <w:rPr>
+          <w:lang w:val="es-ES"/>
+        </w:rPr>
+        <w:t>Feniso</w:t>
+      </w:r>
+      <w:proofErr w:type="spellEnd"/>
+      <w:r>
+        <w:rPr>
+          <w:lang w:val="es-ES"/>
+        </w:rPr>
+        <w:t xml:space="preserve"> </w:t>
+      </w:r>
+      <w:proofErr w:type="spellStart"/>
+      <w:proofErr w:type="gramStart"/>
       <w:r>
         <w:rPr>
           <w:i/>
@@ -192,11 +270,33 @@
         </w:rPr>
         <w:t>Men</w:t>
       </w:r>
-      <w:r>
-        <w:rPr>
-          <w:lang w:val="es-ES"/>
-        </w:rPr>
-        <w:t xml:space="preserve"> : Fineo </w:t>
+      <w:proofErr w:type="spellEnd"/>
+      <w:r>
+        <w:rPr>
+          <w:lang w:val="es-ES"/>
+        </w:rPr>
+        <w:t xml:space="preserve"> :</w:t>
+      </w:r>
+      <w:proofErr w:type="gramEnd"/>
+      <w:r>
+        <w:rPr>
+          <w:lang w:val="es-ES"/>
+        </w:rPr>
+        <w:t xml:space="preserve"> </w:t>
+      </w:r>
+      <w:proofErr w:type="spellStart"/>
+      <w:r>
+        <w:rPr>
+          <w:lang w:val="es-ES"/>
+        </w:rPr>
+        <w:t>Fineo</w:t>
+      </w:r>
+      <w:proofErr w:type="spellEnd"/>
+      <w:r>
+        <w:rPr>
+          <w:lang w:val="es-ES"/>
+        </w:rPr>
+        <w:t xml:space="preserve"> </w:t>
       </w:r>
       <w:r>
         <w:rPr>
@@ -227,6 +327,8 @@
         </w:rPr>
         <w:t xml:space="preserve">61 no sé </w:t>
       </w:r>
+      <w:proofErr w:type="spellStart"/>
+      <w:proofErr w:type="gramStart"/>
       <w:r>
         <w:rPr>
           <w:i/>
@@ -235,11 +337,19 @@
         </w:rPr>
         <w:t>Men</w:t>
       </w:r>
-      <w:r>
-        <w:rPr>
-          <w:lang w:val="es-ES"/>
-        </w:rPr>
-        <w:t xml:space="preserve"> : ni sé </w:t>
+      <w:proofErr w:type="spellEnd"/>
+      <w:r>
+        <w:rPr>
+          <w:lang w:val="es-ES"/>
+        </w:rPr>
+        <w:t xml:space="preserve"> :</w:t>
+      </w:r>
+      <w:proofErr w:type="gramEnd"/>
+      <w:r>
+        <w:rPr>
+          <w:lang w:val="es-ES"/>
+        </w:rPr>
+        <w:t xml:space="preserve"> ni sé </w:t>
       </w:r>
       <w:r>
         <w:rPr>
@@ -266,8 +376,24 @@
         <w:rPr>
           <w:lang w:val="es-ES"/>
         </w:rPr>
-        <w:t xml:space="preserve">71Per Feniso </w:t>
-      </w:r>
+        <w:t xml:space="preserve">71Per </w:t>
+      </w:r>
+      <w:proofErr w:type="spellStart"/>
+      <w:r>
+        <w:rPr>
+          <w:lang w:val="es-ES"/>
+        </w:rPr>
+        <w:t>Feniso</w:t>
+      </w:r>
+      <w:proofErr w:type="spellEnd"/>
+      <w:r>
+        <w:rPr>
+          <w:lang w:val="es-ES"/>
+        </w:rPr>
+        <w:t xml:space="preserve"> </w:t>
+      </w:r>
+      <w:proofErr w:type="spellStart"/>
+      <w:proofErr w:type="gramStart"/>
       <w:r>
         <w:rPr>
           <w:i/>
@@ -276,11 +402,33 @@
         </w:rPr>
         <w:t>Men</w:t>
       </w:r>
-      <w:r>
-        <w:rPr>
-          <w:lang w:val="es-ES"/>
-        </w:rPr>
-        <w:t xml:space="preserve"> : Fineo </w:t>
+      <w:proofErr w:type="spellEnd"/>
+      <w:r>
+        <w:rPr>
+          <w:lang w:val="es-ES"/>
+        </w:rPr>
+        <w:t xml:space="preserve"> :</w:t>
+      </w:r>
+      <w:proofErr w:type="gramEnd"/>
+      <w:r>
+        <w:rPr>
+          <w:lang w:val="es-ES"/>
+        </w:rPr>
+        <w:t xml:space="preserve"> </w:t>
+      </w:r>
+      <w:proofErr w:type="spellStart"/>
+      <w:r>
+        <w:rPr>
+          <w:lang w:val="es-ES"/>
+        </w:rPr>
+        <w:t>Fineo</w:t>
+      </w:r>
+      <w:proofErr w:type="spellEnd"/>
+      <w:r>
+        <w:rPr>
+          <w:lang w:val="es-ES"/>
+        </w:rPr>
+        <w:t xml:space="preserve"> </w:t>
       </w:r>
       <w:r>
         <w:rPr>
@@ -309,6 +457,7 @@
         </w:rPr>
         <w:t xml:space="preserve">91 escura </w:t>
       </w:r>
+      <w:proofErr w:type="gramStart"/>
       <w:r>
         <w:rPr>
           <w:i/>
@@ -321,8 +470,16 @@
         <w:rPr>
           <w:lang w:val="es-ES"/>
         </w:rPr>
-        <w:t xml:space="preserve"> : obscura </w:t>
-      </w:r>
+        <w:t xml:space="preserve"> :</w:t>
+      </w:r>
+      <w:proofErr w:type="gramEnd"/>
+      <w:r>
+        <w:rPr>
+          <w:lang w:val="es-ES"/>
+        </w:rPr>
+        <w:t xml:space="preserve"> obscura </w:t>
+      </w:r>
+      <w:proofErr w:type="spellStart"/>
       <w:r>
         <w:rPr>
           <w:i/>
@@ -331,6 +488,7 @@
         </w:rPr>
         <w:t>Men</w:t>
       </w:r>
+      <w:proofErr w:type="spellEnd"/>
     </w:p>
     <w:p>
       <w:pPr>
@@ -350,6 +508,7 @@
         </w:rPr>
         <w:t xml:space="preserve">93 Hallaba </w:t>
       </w:r>
+      <w:proofErr w:type="gramStart"/>
       <w:r>
         <w:rPr>
           <w:i/>
@@ -362,8 +521,16 @@
         <w:rPr>
           <w:lang w:val="es-ES"/>
         </w:rPr>
-        <w:t xml:space="preserve"> : hallada </w:t>
-      </w:r>
+        <w:t xml:space="preserve"> :</w:t>
+      </w:r>
+      <w:proofErr w:type="gramEnd"/>
+      <w:r>
+        <w:rPr>
+          <w:lang w:val="es-ES"/>
+        </w:rPr>
+        <w:t xml:space="preserve"> hallada </w:t>
+      </w:r>
+      <w:proofErr w:type="spellStart"/>
       <w:r>
         <w:rPr>
           <w:i/>
@@ -372,6 +539,7 @@
         </w:rPr>
         <w:t>Men</w:t>
       </w:r>
+      <w:proofErr w:type="spellEnd"/>
     </w:p>
     <w:p>
       <w:pPr>
@@ -397,14 +565,31 @@
           <w:iCs/>
           <w:lang w:val="es-ES"/>
         </w:rPr>
-        <w:t xml:space="preserve"> A</w:t>
-      </w:r>
-      <w:r>
-        <w:rPr>
-          <w:lang w:val="es-ES"/>
-        </w:rPr>
-        <w:t xml:space="preserve"> : el alma </w:t>
-      </w:r>
+        <w:t xml:space="preserve"> </w:t>
+      </w:r>
+      <w:proofErr w:type="gramStart"/>
+      <w:r>
+        <w:rPr>
+          <w:i/>
+          <w:iCs/>
+          <w:lang w:val="es-ES"/>
+        </w:rPr>
+        <w:t>A</w:t>
+      </w:r>
+      <w:r>
+        <w:rPr>
+          <w:lang w:val="es-ES"/>
+        </w:rPr>
+        <w:t xml:space="preserve"> :</w:t>
+      </w:r>
+      <w:proofErr w:type="gramEnd"/>
+      <w:r>
+        <w:rPr>
+          <w:lang w:val="es-ES"/>
+        </w:rPr>
+        <w:t xml:space="preserve"> el alma </w:t>
+      </w:r>
+      <w:proofErr w:type="spellStart"/>
       <w:r>
         <w:rPr>
           <w:i/>
@@ -413,6 +598,7 @@
         </w:rPr>
         <w:t>Men</w:t>
       </w:r>
+      <w:proofErr w:type="spellEnd"/>
     </w:p>
     <w:p>
       <w:pPr>
@@ -432,6 +618,7 @@
         </w:rPr>
         <w:t xml:space="preserve">177 Pues </w:t>
       </w:r>
+      <w:proofErr w:type="gramStart"/>
       <w:r>
         <w:rPr>
           <w:i/>
@@ -444,8 +631,16 @@
         <w:rPr>
           <w:lang w:val="es-ES"/>
         </w:rPr>
-        <w:t xml:space="preserve"> : pero </w:t>
-      </w:r>
+        <w:t xml:space="preserve"> :</w:t>
+      </w:r>
+      <w:proofErr w:type="gramEnd"/>
+      <w:r>
+        <w:rPr>
+          <w:lang w:val="es-ES"/>
+        </w:rPr>
+        <w:t xml:space="preserve"> pero </w:t>
+      </w:r>
+      <w:proofErr w:type="spellStart"/>
       <w:r>
         <w:rPr>
           <w:i/>
@@ -454,6 +649,7 @@
         </w:rPr>
         <w:t>Men</w:t>
       </w:r>
+      <w:proofErr w:type="spellEnd"/>
     </w:p>
     <w:p>
       <w:pPr>
@@ -471,16 +667,48 @@
         <w:rPr>
           <w:lang w:val="es-ES"/>
         </w:rPr>
-        <w:t xml:space="preserve">209 Veyas : vayas </w:t>
-      </w:r>
-      <w:r>
-        <w:rPr>
-          <w:i/>
-          <w:iCs/>
-          <w:lang w:val="es-ES"/>
-        </w:rPr>
-        <w:t>A Men</w:t>
-      </w:r>
+        <w:t xml:space="preserve">209 </w:t>
+      </w:r>
+      <w:proofErr w:type="spellStart"/>
+      <w:proofErr w:type="gramStart"/>
+      <w:r>
+        <w:rPr>
+          <w:lang w:val="es-ES"/>
+        </w:rPr>
+        <w:t>Veyas</w:t>
+      </w:r>
+      <w:proofErr w:type="spellEnd"/>
+      <w:r>
+        <w:rPr>
+          <w:lang w:val="es-ES"/>
+        </w:rPr>
+        <w:t xml:space="preserve"> :</w:t>
+      </w:r>
+      <w:proofErr w:type="gramEnd"/>
+      <w:r>
+        <w:rPr>
+          <w:lang w:val="es-ES"/>
+        </w:rPr>
+        <w:t xml:space="preserve"> vayas </w:t>
+      </w:r>
+      <w:r>
+        <w:rPr>
+          <w:i/>
+          <w:iCs/>
+          <w:lang w:val="es-ES"/>
+        </w:rPr>
+        <w:t xml:space="preserve">A </w:t>
+      </w:r>
+      <w:proofErr w:type="spellStart"/>
+      <w:r>
+        <w:rPr>
+          <w:i/>
+          <w:iCs/>
+          <w:lang w:val="es-ES"/>
+        </w:rPr>
+        <w:t>Men</w:t>
+      </w:r>
+      <w:proofErr w:type="spellEnd"/>
     </w:p>
     <w:p>
       <w:pPr>
@@ -500,6 +728,7 @@
         </w:rPr>
         <w:t xml:space="preserve">395 Pues no </w:t>
       </w:r>
+      <w:proofErr w:type="gramStart"/>
       <w:r>
         <w:rPr>
           <w:i/>
@@ -512,8 +741,16 @@
         <w:rPr>
           <w:lang w:val="es-ES"/>
         </w:rPr>
-        <w:t xml:space="preserve">: mas no </w:t>
-      </w:r>
+        <w:t>:</w:t>
+      </w:r>
+      <w:proofErr w:type="gramEnd"/>
+      <w:r>
+        <w:rPr>
+          <w:lang w:val="es-ES"/>
+        </w:rPr>
+        <w:t xml:space="preserve"> mas no </w:t>
+      </w:r>
+      <w:proofErr w:type="spellStart"/>
       <w:r>
         <w:rPr>
           <w:i/>
@@ -522,6 +759,7 @@
         </w:rPr>
         <w:t>Men</w:t>
       </w:r>
+      <w:proofErr w:type="spellEnd"/>
     </w:p>
     <w:p>
       <w:pPr>
@@ -539,8 +777,44 @@
         <w:rPr>
           <w:lang w:val="es-ES"/>
         </w:rPr>
-        <w:t>423 aquestos A : aquellos Men</w:t>
-      </w:r>
+        <w:t xml:space="preserve">423 </w:t>
+      </w:r>
+      <w:proofErr w:type="spellStart"/>
+      <w:r>
+        <w:rPr>
+          <w:lang w:val="es-ES"/>
+        </w:rPr>
+        <w:t>aquestos</w:t>
+      </w:r>
+      <w:proofErr w:type="spellEnd"/>
+      <w:r>
+        <w:rPr>
+          <w:lang w:val="es-ES"/>
+        </w:rPr>
+        <w:t xml:space="preserve"> </w:t>
+      </w:r>
+      <w:proofErr w:type="gramStart"/>
+      <w:r>
+        <w:rPr>
+          <w:lang w:val="es-ES"/>
+        </w:rPr>
+        <w:t>A :</w:t>
+      </w:r>
+      <w:proofErr w:type="gramEnd"/>
+      <w:r>
+        <w:rPr>
+          <w:lang w:val="es-ES"/>
+        </w:rPr>
+        <w:t xml:space="preserve"> aquellos </w:t>
+      </w:r>
+      <w:proofErr w:type="spellStart"/>
+      <w:r>
+        <w:rPr>
+          <w:lang w:val="es-ES"/>
+        </w:rPr>
+        <w:t>Men</w:t>
+      </w:r>
+      <w:proofErr w:type="spellEnd"/>
     </w:p>
     <w:p>
       <w:pPr>
@@ -560,6 +834,8 @@
         </w:rPr>
         <w:t xml:space="preserve">603 he perdido </w:t>
       </w:r>
+      <w:proofErr w:type="spellStart"/>
+      <w:proofErr w:type="gramStart"/>
       <w:r>
         <w:rPr>
           <w:i/>
@@ -568,11 +844,19 @@
         </w:rPr>
         <w:t>Men</w:t>
       </w:r>
-      <w:r>
-        <w:rPr>
-          <w:lang w:val="es-ES"/>
-        </w:rPr>
-        <w:t xml:space="preserve"> : perdido </w:t>
+      <w:proofErr w:type="spellEnd"/>
+      <w:r>
+        <w:rPr>
+          <w:lang w:val="es-ES"/>
+        </w:rPr>
+        <w:t xml:space="preserve"> :</w:t>
+      </w:r>
+      <w:proofErr w:type="gramEnd"/>
+      <w:r>
+        <w:rPr>
+          <w:lang w:val="es-ES"/>
+        </w:rPr>
+        <w:t xml:space="preserve"> perdido </w:t>
       </w:r>
       <w:r>
         <w:rPr>
@@ -595,7 +879,13 @@
         <w:rPr>
           <w:lang w:val="es-ES"/>
         </w:rPr>
-        <w:t xml:space="preserve">@Sale Dédalo@: </w:t>
+        <w:t>@</w:t>
+      </w:r>
+      <w:r>
+        <w:rPr>
+          <w:lang w:val="es-ES"/>
+        </w:rPr>
+        <w:t xml:space="preserve">Dédalo: </w:t>
       </w:r>
       <w:r>
         <w:rPr>
@@ -615,7 +905,21 @@
         <w:rPr>
           <w:lang w:val="es-ES"/>
         </w:rPr>
-        <w:t xml:space="preserve"> Sale Dédalo : </w:t>
+        <w:t xml:space="preserve"> Sale </w:t>
+      </w:r>
+      <w:proofErr w:type="gramStart"/>
+      <w:r>
+        <w:rPr>
+          <w:lang w:val="es-ES"/>
+        </w:rPr>
+        <w:t>Dédalo :</w:t>
+      </w:r>
+      <w:proofErr w:type="gramEnd"/>
+      <w:r>
+        <w:rPr>
+          <w:lang w:val="es-ES"/>
+        </w:rPr>
+        <w:t xml:space="preserve"> </w:t>
       </w:r>
       <w:r>
         <w:rPr>
@@ -629,16 +933,50 @@
         <w:rPr>
           <w:lang w:val="es-ES"/>
         </w:rPr>
-        <w:t xml:space="preserve"> trae la acotación tras el verso 650 : </w:t>
-      </w:r>
-      <w:r>
-        <w:rPr>
-          <w:i/>
-          <w:iCs/>
-          <w:lang w:val="es-ES"/>
-        </w:rPr>
-        <w:t>om Men</w:t>
-      </w:r>
+        <w:t xml:space="preserve"> trae la acotación tras el verso </w:t>
+      </w:r>
+      <w:proofErr w:type="gramStart"/>
+      <w:r>
+        <w:rPr>
+          <w:lang w:val="es-ES"/>
+        </w:rPr>
+        <w:t>650 :</w:t>
+      </w:r>
+      <w:proofErr w:type="gramEnd"/>
+      <w:r>
+        <w:rPr>
+          <w:lang w:val="es-ES"/>
+        </w:rPr>
+        <w:t xml:space="preserve"> </w:t>
+      </w:r>
+      <w:proofErr w:type="spellStart"/>
+      <w:r>
+        <w:rPr>
+          <w:i/>
+          <w:iCs/>
+          <w:lang w:val="es-ES"/>
+        </w:rPr>
+        <w:t>om</w:t>
+      </w:r>
+      <w:proofErr w:type="spellEnd"/>
+      <w:r>
+        <w:rPr>
+          <w:i/>
+          <w:iCs/>
+          <w:lang w:val="es-ES"/>
+        </w:rPr>
+        <w:t xml:space="preserve"> </w:t>
+      </w:r>
+      <w:proofErr w:type="spellStart"/>
+      <w:r>
+        <w:rPr>
+          <w:i/>
+          <w:iCs/>
+          <w:lang w:val="es-ES"/>
+        </w:rPr>
+        <w:t>Men</w:t>
+      </w:r>
+      <w:proofErr w:type="spellEnd"/>
     </w:p>
     <w:p>
       <w:pPr>
@@ -658,6 +996,7 @@
         </w:rPr>
         <w:t xml:space="preserve">657 ya sucedió </w:t>
       </w:r>
+      <w:proofErr w:type="gramStart"/>
       <w:r>
         <w:rPr>
           <w:i/>
@@ -670,8 +1009,16 @@
         <w:rPr>
           <w:lang w:val="es-ES"/>
         </w:rPr>
-        <w:t xml:space="preserve"> : y ha sucedido </w:t>
-      </w:r>
+        <w:t xml:space="preserve"> :</w:t>
+      </w:r>
+      <w:proofErr w:type="gramEnd"/>
+      <w:r>
+        <w:rPr>
+          <w:lang w:val="es-ES"/>
+        </w:rPr>
+        <w:t xml:space="preserve"> y ha sucedido </w:t>
+      </w:r>
+      <w:proofErr w:type="spellStart"/>
       <w:r>
         <w:rPr>
           <w:i/>
@@ -680,6 +1027,7 @@
         </w:rPr>
         <w:t>Men</w:t>
       </w:r>
+      <w:proofErr w:type="spellEnd"/>
     </w:p>
     <w:p>
       <w:pPr>
@@ -697,22 +1045,53 @@
         <w:rPr>
           <w:lang w:val="es-ES"/>
         </w:rPr>
-        <w:t>685 y ingenioso</w:t>
-      </w:r>
-      <w:r>
-        <w:rPr>
-          <w:i/>
-          <w:iCs/>
-          <w:lang w:val="es-ES"/>
-        </w:rPr>
-        <w:t xml:space="preserve"> A</w:t>
-      </w:r>
-      <w:r>
-        <w:rPr>
-          <w:lang w:val="es-ES"/>
-        </w:rPr>
-        <w:t xml:space="preserve"> : e ingenioso </w:t>
-      </w:r>
+        <w:t xml:space="preserve">685 </w:t>
+      </w:r>
+      <w:proofErr w:type="spellStart"/>
+      <w:r>
+        <w:rPr>
+          <w:lang w:val="es-ES"/>
+        </w:rPr>
+        <w:t>y</w:t>
+      </w:r>
+      <w:proofErr w:type="spellEnd"/>
+      <w:r>
+        <w:rPr>
+          <w:lang w:val="es-ES"/>
+        </w:rPr>
+        <w:t xml:space="preserve"> ingenioso</w:t>
+      </w:r>
+      <w:r>
+        <w:rPr>
+          <w:i/>
+          <w:iCs/>
+          <w:lang w:val="es-ES"/>
+        </w:rPr>
+        <w:t xml:space="preserve"> </w:t>
+      </w:r>
+      <w:proofErr w:type="gramStart"/>
+      <w:r>
+        <w:rPr>
+          <w:i/>
+          <w:iCs/>
+          <w:lang w:val="es-ES"/>
+        </w:rPr>
+        <w:t>A</w:t>
+      </w:r>
+      <w:r>
+        <w:rPr>
+          <w:lang w:val="es-ES"/>
+        </w:rPr>
+        <w:t xml:space="preserve"> :</w:t>
+      </w:r>
+      <w:proofErr w:type="gramEnd"/>
+      <w:r>
+        <w:rPr>
+          <w:lang w:val="es-ES"/>
+        </w:rPr>
+        <w:t xml:space="preserve"> e ingenioso </w:t>
+      </w:r>
+      <w:proofErr w:type="spellStart"/>
       <w:r>
         <w:rPr>
           <w:i/>
@@ -721,6 +1100,7 @@
         </w:rPr>
         <w:t>Men</w:t>
       </w:r>
+      <w:proofErr w:type="spellEnd"/>
     </w:p>
     <w:p>
       <w:pPr>
@@ -740,6 +1120,7 @@
         </w:rPr>
         <w:t xml:space="preserve">713 otro </w:t>
       </w:r>
+      <w:proofErr w:type="gramStart"/>
       <w:r>
         <w:rPr>
           <w:i/>
@@ -752,8 +1133,16 @@
         <w:rPr>
           <w:lang w:val="es-ES"/>
         </w:rPr>
-        <w:t xml:space="preserve"> : a otro </w:t>
-      </w:r>
+        <w:t xml:space="preserve"> :</w:t>
+      </w:r>
+      <w:proofErr w:type="gramEnd"/>
+      <w:r>
+        <w:rPr>
+          <w:lang w:val="es-ES"/>
+        </w:rPr>
+        <w:t xml:space="preserve"> a otro </w:t>
+      </w:r>
+      <w:proofErr w:type="spellStart"/>
       <w:r>
         <w:rPr>
           <w:i/>
@@ -762,6 +1151,7 @@
         </w:rPr>
         <w:t>Men</w:t>
       </w:r>
+      <w:proofErr w:type="spellEnd"/>
     </w:p>
     <w:p>
       <w:pPr>
@@ -781,6 +1171,7 @@
         </w:rPr>
         <w:t xml:space="preserve">730 sola </w:t>
       </w:r>
+      <w:proofErr w:type="gramStart"/>
       <w:r>
         <w:rPr>
           <w:i/>
@@ -793,8 +1184,16 @@
         <w:rPr>
           <w:lang w:val="es-ES"/>
         </w:rPr>
-        <w:t xml:space="preserve"> : solo </w:t>
-      </w:r>
+        <w:t xml:space="preserve"> :</w:t>
+      </w:r>
+      <w:proofErr w:type="gramEnd"/>
+      <w:r>
+        <w:rPr>
+          <w:lang w:val="es-ES"/>
+        </w:rPr>
+        <w:t xml:space="preserve"> solo </w:t>
+      </w:r>
+      <w:proofErr w:type="spellStart"/>
       <w:r>
         <w:rPr>
           <w:i/>
@@ -803,6 +1202,7 @@
         </w:rPr>
         <w:t>Men</w:t>
       </w:r>
+      <w:proofErr w:type="spellEnd"/>
     </w:p>
     <w:p>
       <w:pPr>
@@ -852,14 +1252,31 @@
           <w:iCs/>
           <w:lang w:val="es-ES"/>
         </w:rPr>
-        <w:t xml:space="preserve"> A</w:t>
-      </w:r>
-      <w:r>
-        <w:rPr>
-          <w:lang w:val="es-ES"/>
-        </w:rPr>
-        <w:t xml:space="preserve"> : yo he visto </w:t>
-      </w:r>
+        <w:t xml:space="preserve"> </w:t>
+      </w:r>
+      <w:proofErr w:type="gramStart"/>
+      <w:r>
+        <w:rPr>
+          <w:i/>
+          <w:iCs/>
+          <w:lang w:val="es-ES"/>
+        </w:rPr>
+        <w:t>A</w:t>
+      </w:r>
+      <w:r>
+        <w:rPr>
+          <w:lang w:val="es-ES"/>
+        </w:rPr>
+        <w:t xml:space="preserve"> :</w:t>
+      </w:r>
+      <w:proofErr w:type="gramEnd"/>
+      <w:r>
+        <w:rPr>
+          <w:lang w:val="es-ES"/>
+        </w:rPr>
+        <w:t xml:space="preserve"> yo he visto </w:t>
+      </w:r>
+      <w:proofErr w:type="spellStart"/>
       <w:r>
         <w:rPr>
           <w:i/>
@@ -868,6 +1285,7 @@
         </w:rPr>
         <w:t>Men</w:t>
       </w:r>
+      <w:proofErr w:type="spellEnd"/>
     </w:p>
     <w:p>
       <w:pPr>
@@ -911,6 +1329,7 @@
         </w:rPr>
         <w:t xml:space="preserve"> borde </w:t>
       </w:r>
+      <w:proofErr w:type="gramStart"/>
       <w:r>
         <w:rPr>
           <w:i/>
@@ -923,8 +1342,16 @@
         <w:rPr>
           <w:lang w:val="es-ES"/>
         </w:rPr>
-        <w:t xml:space="preserve"> : bordo </w:t>
-      </w:r>
+        <w:t xml:space="preserve"> :</w:t>
+      </w:r>
+      <w:proofErr w:type="gramEnd"/>
+      <w:r>
+        <w:rPr>
+          <w:lang w:val="es-ES"/>
+        </w:rPr>
+        <w:t xml:space="preserve"> bordo </w:t>
+      </w:r>
+      <w:proofErr w:type="spellStart"/>
       <w:r>
         <w:rPr>
           <w:i/>
@@ -933,6 +1360,7 @@
         </w:rPr>
         <w:t>Men</w:t>
       </w:r>
+      <w:proofErr w:type="spellEnd"/>
     </w:p>
     <w:p>
       <w:pPr>
@@ -974,16 +1402,40 @@
         <w:rPr>
           <w:lang w:val="es-ES"/>
         </w:rPr>
-        <w:t xml:space="preserve"> dijo : digo </w:t>
-      </w:r>
-      <w:r>
-        <w:rPr>
-          <w:i/>
-          <w:iCs/>
-          <w:lang w:val="es-ES"/>
-        </w:rPr>
-        <w:t>A Men</w:t>
-      </w:r>
+        <w:t xml:space="preserve"> </w:t>
+      </w:r>
+      <w:proofErr w:type="gramStart"/>
+      <w:r>
+        <w:rPr>
+          <w:lang w:val="es-ES"/>
+        </w:rPr>
+        <w:t>dijo :</w:t>
+      </w:r>
+      <w:proofErr w:type="gramEnd"/>
+      <w:r>
+        <w:rPr>
+          <w:lang w:val="es-ES"/>
+        </w:rPr>
+        <w:t xml:space="preserve"> digo </w:t>
+      </w:r>
+      <w:r>
+        <w:rPr>
+          <w:i/>
+          <w:iCs/>
+          <w:lang w:val="es-ES"/>
+        </w:rPr>
+        <w:t xml:space="preserve">A </w:t>
+      </w:r>
+      <w:proofErr w:type="spellStart"/>
+      <w:r>
+        <w:rPr>
+          <w:i/>
+          <w:iCs/>
+          <w:lang w:val="es-ES"/>
+        </w:rPr>
+        <w:t>Men</w:t>
+      </w:r>
+      <w:proofErr w:type="spellEnd"/>
     </w:p>
     <w:sectPr>
       <w:pgSz w:w="11906" w:h="16838"/>

</xml_diff>